<commit_message>
Final de Admon Inicio de Operaciones
</commit_message>
<xml_diff>
--- a/Semestre 2/Administración y Valoración Financiera/Apuntes.docx
+++ b/Semestre 2/Administración y Valoración Financiera/Apuntes.docx
@@ -2340,23 +2340,7 @@
           <w:rFonts w:eastAsiaTheme="minorEastAsia"/>
           <w:highlight w:val="yellow"/>
         </w:rPr>
-        <w:t xml:space="preserve">Estados </w:t>
-      </w:r>
-      <w:proofErr w:type="gramStart"/>
-      <w:r>
-        <w:rPr>
-          <w:rFonts w:eastAsiaTheme="minorEastAsia"/>
-          <w:highlight w:val="yellow"/>
-        </w:rPr>
-        <w:t>pro forma</w:t>
-      </w:r>
-      <w:proofErr w:type="gramEnd"/>
-      <w:r>
-        <w:rPr>
-          <w:rFonts w:eastAsiaTheme="minorEastAsia"/>
-          <w:highlight w:val="yellow"/>
-        </w:rPr>
-        <w:t>: Balance general, Estado de resultados, Estado de flujos de efectivo pronosticados.</w:t>
+        <w:t>Estados pro forma: Balance general, Estado de resultados, Estado de flujos de efectivo pronosticados.</w:t>
       </w:r>
     </w:p>
     <w:p>
@@ -5566,7 +5550,7 @@
               <w:rFonts w:ascii="Cambria Math" w:eastAsiaTheme="minorEastAsia" w:hAnsi="Cambria Math"/>
               <w:lang w:val="es-ES"/>
             </w:rPr>
-            <m:t xml:space="preserve">X-InversionInicial&lt;&gt;0 </m:t>
+            <m:t xml:space="preserve">X-Inversion Inicial&lt;&gt;0 </m:t>
           </m:r>
           <m:r>
             <m:rPr>
@@ -5853,25 +5837,7 @@
           <w:highlight w:val="yellow"/>
           <w:lang w:val="es-ES"/>
         </w:rPr>
-        <w:t xml:space="preserve">Utilizar </w:t>
-      </w:r>
-      <w:proofErr w:type="gramStart"/>
-      <w:r>
-        <w:rPr>
-          <w:rFonts w:eastAsiaTheme="minorEastAsia"/>
-          <w:highlight w:val="yellow"/>
-          <w:lang w:val="es-ES"/>
-        </w:rPr>
-        <w:t>un ratio</w:t>
-      </w:r>
-      <w:proofErr w:type="gramEnd"/>
-      <w:r>
-        <w:rPr>
-          <w:rFonts w:eastAsiaTheme="minorEastAsia"/>
-          <w:highlight w:val="yellow"/>
-          <w:lang w:val="es-ES"/>
-        </w:rPr>
-        <w:t xml:space="preserve"> permite comparar la valoración de diferentes firmas.  </w:t>
+        <w:t xml:space="preserve">Utilizar un ratio permite comparar la valoración de diferentes firmas.  </w:t>
       </w:r>
     </w:p>
     <w:p>
@@ -13830,15 +13796,655 @@
     </w:p>
     <w:p>
       <w:pPr>
-        <w:rPr>
-          <w:rFonts w:eastAsiaTheme="minorEastAsia"/>
-        </w:rPr>
-      </w:pPr>
-    </w:p>
-    <w:p>
-      <w:pPr>
-        <w:rPr>
-          <w:rFonts w:eastAsiaTheme="minorEastAsia"/>
+        <w:jc w:val="right"/>
+        <w:rPr>
+          <w:rFonts w:eastAsiaTheme="minorEastAsia"/>
+          <w:b/>
+          <w:bCs/>
+        </w:rPr>
+      </w:pPr>
+      <w:r>
+        <w:rPr>
+          <w:rFonts w:eastAsiaTheme="minorEastAsia"/>
+          <w:b/>
+          <w:bCs/>
+        </w:rPr>
+        <w:t>Clase 28/04/2023</w:t>
+      </w:r>
+    </w:p>
+    <w:p>
+      <w:pPr>
+        <w:rPr>
+          <w:b/>
+          <w:bCs/>
+        </w:rPr>
+      </w:pPr>
+      <w:r>
+        <w:rPr>
+          <w:b/>
+          <w:bCs/>
+        </w:rPr>
+        <w:t>Estructura Óptima de K</w:t>
+      </w:r>
+    </w:p>
+    <w:p>
+      <w:r>
+        <w:t>La estructura de capital óptima es aquella que me permite obtener al menos el WACC.</w:t>
+      </w:r>
+    </w:p>
+    <w:p>
+      <w:pPr>
+        <w:rPr>
+          <w:b/>
+          <w:bCs/>
+        </w:rPr>
+      </w:pPr>
+      <w:r>
+        <w:rPr>
+          <w:b/>
+          <w:bCs/>
+        </w:rPr>
+        <w:t>Tasas en COP vs Tasas en USD</w:t>
+      </w:r>
+    </w:p>
+    <w:p>
+      <w:pPr>
+        <w:pStyle w:val="Prrafodelista"/>
+        <w:numPr>
+          <w:ilvl w:val="0"/>
+          <w:numId w:val="33"/>
+        </w:numPr>
+        <w:spacing w:line="256" w:lineRule="auto"/>
+      </w:pPr>
+      <w:r>
+        <w:rPr>
+          <w:b/>
+          <w:bCs/>
+        </w:rPr>
+        <w:t xml:space="preserve">DTF: </w:t>
+      </w:r>
+      <w:r>
+        <w:t>Mide la tasa promedio ponderada de captación de los CDT a 90 días. La entregan los viernes a las 3.</w:t>
+      </w:r>
+    </w:p>
+    <w:p>
+      <w:pPr>
+        <w:pStyle w:val="Prrafodelista"/>
+        <w:numPr>
+          <w:ilvl w:val="0"/>
+          <w:numId w:val="33"/>
+        </w:numPr>
+        <w:spacing w:line="256" w:lineRule="auto"/>
+        <w:rPr>
+          <w:b/>
+          <w:bCs/>
+        </w:rPr>
+      </w:pPr>
+      <w:r>
+        <w:rPr>
+          <w:b/>
+          <w:bCs/>
+        </w:rPr>
+        <w:t xml:space="preserve">IBR: </w:t>
+      </w:r>
+      <w:r>
+        <w:t>Refleja el precio al que los bancos están dispuestos a ofrecer o a captar recursos en el mercado monetario.</w:t>
+      </w:r>
+      <w:r>
+        <w:rPr>
+          <w:b/>
+          <w:bCs/>
+        </w:rPr>
+        <w:t xml:space="preserve"> </w:t>
+      </w:r>
+    </w:p>
+    <w:p>
+      <w:pPr>
+        <w:pStyle w:val="Prrafodelista"/>
+        <w:numPr>
+          <w:ilvl w:val="0"/>
+          <w:numId w:val="33"/>
+        </w:numPr>
+        <w:spacing w:line="256" w:lineRule="auto"/>
+      </w:pPr>
+      <w:r>
+        <w:rPr>
+          <w:b/>
+          <w:bCs/>
+        </w:rPr>
+        <w:t xml:space="preserve">IPC: </w:t>
+      </w:r>
+      <w:r>
+        <w:t>Mide el comportamiento de los precios de los productos y servicios representativos de una familia colombiana. La variación del IPC equivale a la inflación.</w:t>
+      </w:r>
+    </w:p>
+    <w:p>
+      <w:pPr>
+        <w:pStyle w:val="Prrafodelista"/>
+        <w:numPr>
+          <w:ilvl w:val="0"/>
+          <w:numId w:val="33"/>
+        </w:numPr>
+        <w:spacing w:line="256" w:lineRule="auto"/>
+      </w:pPr>
+      <w:r>
+        <w:rPr>
+          <w:b/>
+          <w:bCs/>
+        </w:rPr>
+        <w:t xml:space="preserve">UVR: </w:t>
+      </w:r>
+      <w:r>
+        <w:t>Refleja el poder adquisitivo con base en la variación mensual del IPC. A partir de enero de 2000 la UVR reemplazo ala UPAC.</w:t>
+      </w:r>
+    </w:p>
+    <w:p>
+      <w:pPr>
+        <w:pStyle w:val="Prrafodelista"/>
+        <w:numPr>
+          <w:ilvl w:val="0"/>
+          <w:numId w:val="33"/>
+        </w:numPr>
+        <w:spacing w:line="256" w:lineRule="auto"/>
+      </w:pPr>
+      <w:r>
+        <w:rPr>
+          <w:b/>
+          <w:bCs/>
+        </w:rPr>
+        <w:t>TIB:</w:t>
+      </w:r>
+      <w:r>
+        <w:t xml:space="preserve"> Tasa de interés promedio o ponderada a la cual los intermediaron financieros se prestan fondos entre sí por 1 día (Overnight).</w:t>
+      </w:r>
+    </w:p>
+    <w:p>
+      <w:pPr>
+        <w:pStyle w:val="Prrafodelista"/>
+        <w:numPr>
+          <w:ilvl w:val="0"/>
+          <w:numId w:val="33"/>
+        </w:numPr>
+        <w:spacing w:line="256" w:lineRule="auto"/>
+      </w:pPr>
+      <w:r>
+        <w:rPr>
+          <w:b/>
+          <w:bCs/>
+        </w:rPr>
+        <w:t>PRIME:</w:t>
+      </w:r>
+      <w:r>
+        <w:t xml:space="preserve"> Tasa de interés que se da a los mejores clientes. Cero riesgo.</w:t>
+      </w:r>
+    </w:p>
+    <w:p>
+      <w:pPr>
+        <w:pStyle w:val="Prrafodelista"/>
+        <w:numPr>
+          <w:ilvl w:val="0"/>
+          <w:numId w:val="33"/>
+        </w:numPr>
+        <w:spacing w:line="256" w:lineRule="auto"/>
+      </w:pPr>
+      <w:r>
+        <w:rPr>
+          <w:b/>
+          <w:bCs/>
+        </w:rPr>
+        <w:t>LIBOR:</w:t>
+      </w:r>
+      <w:r>
+        <w:t xml:space="preserve"> Ya murió. Se va a acabar. Y se va a ver reemplazada por SOFR, EONIA, SONIA, TONAR, SARON.</w:t>
+      </w:r>
+    </w:p>
+    <w:p>
+      <w:pPr>
+        <w:rPr>
+          <w:b/>
+          <w:bCs/>
+        </w:rPr>
+      </w:pPr>
+      <w:r>
+        <w:rPr>
+          <w:b/>
+          <w:bCs/>
+        </w:rPr>
+        <w:t>Moneda Local VS Moneda Extranjera</w:t>
+      </w:r>
+    </w:p>
+    <w:p>
+      <w:r>
+        <w:t>Conversión Costo de la Deuda en USD a Costo en COP</w:t>
+      </w:r>
+    </w:p>
+    <w:p>
+      <w:pPr>
+        <w:rPr>
+          <w:rFonts w:eastAsiaTheme="minorEastAsia"/>
+          <w:b/>
+          <w:bCs/>
+          <w:color w:val="000000"/>
+          <w:shd w:val="clear" w:color="auto" w:fill="FFFFFF"/>
+        </w:rPr>
+      </w:pPr>
+      <m:oMathPara>
+        <m:oMath>
+          <m:r>
+            <w:rPr>
+              <w:rFonts w:ascii="Cambria Math" w:hAnsi="Cambria Math"/>
+            </w:rPr>
+            <m:t>i%COP=</m:t>
+          </m:r>
+          <m:d>
+            <m:dPr>
+              <m:begChr m:val="["/>
+              <m:endChr m:val="]"/>
+              <m:ctrlPr>
+                <w:rPr>
+                  <w:rFonts w:ascii="Cambria Math" w:hAnsi="Cambria Math" w:cs="Segoe UI"/>
+                  <w:color w:val="000000"/>
+                  <w:kern w:val="2"/>
+                  <w:shd w:val="clear" w:color="auto" w:fill="FFFFFF"/>
+                  <w14:ligatures w14:val="standardContextual"/>
+                </w:rPr>
+              </m:ctrlPr>
+            </m:dPr>
+            <m:e>
+              <m:d>
+                <m:dPr>
+                  <m:ctrlPr>
+                    <w:rPr>
+                      <w:rFonts w:ascii="Cambria Math" w:hAnsi="Segoe UI" w:cs="Segoe UI"/>
+                      <w:color w:val="000000"/>
+                      <w:kern w:val="2"/>
+                      <w:shd w:val="clear" w:color="auto" w:fill="FFFFFF"/>
+                      <w14:ligatures w14:val="standardContextual"/>
+                    </w:rPr>
+                  </m:ctrlPr>
+                </m:dPr>
+                <m:e>
+                  <m:r>
+                    <m:rPr>
+                      <m:sty m:val="p"/>
+                    </m:rPr>
+                    <w:rPr>
+                      <w:rFonts w:ascii="Cambria Math" w:hAnsi="Segoe UI" w:cs="Segoe UI"/>
+                      <w:color w:val="000000"/>
+                      <w:shd w:val="clear" w:color="auto" w:fill="FFFFFF"/>
+                    </w:rPr>
+                    <m:t>1+i%USD</m:t>
+                  </m:r>
+                </m:e>
+              </m:d>
+              <m:r>
+                <m:rPr>
+                  <m:sty m:val="p"/>
+                </m:rPr>
+                <w:rPr>
+                  <w:rFonts w:ascii="Cambria Math" w:hAnsi="Cambria Math" w:cs="Cambria Math"/>
+                  <w:color w:val="000000"/>
+                  <w:shd w:val="clear" w:color="auto" w:fill="FFFFFF"/>
+                </w:rPr>
+                <m:t>*</m:t>
+              </m:r>
+              <m:d>
+                <m:dPr>
+                  <m:ctrlPr>
+                    <w:rPr>
+                      <w:rFonts w:ascii="Cambria Math" w:hAnsi="Segoe UI" w:cs="Segoe UI"/>
+                      <w:color w:val="000000"/>
+                      <w:kern w:val="2"/>
+                      <w:shd w:val="clear" w:color="auto" w:fill="FFFFFF"/>
+                      <w14:ligatures w14:val="standardContextual"/>
+                    </w:rPr>
+                  </m:ctrlPr>
+                </m:dPr>
+                <m:e>
+                  <m:r>
+                    <m:rPr>
+                      <m:sty m:val="p"/>
+                    </m:rPr>
+                    <w:rPr>
+                      <w:rFonts w:ascii="Cambria Math" w:hAnsi="Segoe UI" w:cs="Segoe UI"/>
+                      <w:color w:val="000000"/>
+                      <w:shd w:val="clear" w:color="auto" w:fill="FFFFFF"/>
+                    </w:rPr>
+                    <m:t>1+%devaluaci</m:t>
+                  </m:r>
+                  <m:r>
+                    <m:rPr>
+                      <m:sty m:val="p"/>
+                    </m:rPr>
+                    <w:rPr>
+                      <w:rFonts w:ascii="Cambria Math" w:hAnsi="Segoe UI" w:cs="Segoe UI"/>
+                      <w:color w:val="000000"/>
+                      <w:shd w:val="clear" w:color="auto" w:fill="FFFFFF"/>
+                    </w:rPr>
+                    <m:t>ó</m:t>
+                  </m:r>
+                  <m:r>
+                    <m:rPr>
+                      <m:sty m:val="p"/>
+                    </m:rPr>
+                    <w:rPr>
+                      <w:rFonts w:ascii="Cambria Math" w:hAnsi="Segoe UI" w:cs="Segoe UI"/>
+                      <w:color w:val="000000"/>
+                      <w:shd w:val="clear" w:color="auto" w:fill="FFFFFF"/>
+                    </w:rPr>
+                    <m:t>n</m:t>
+                  </m:r>
+                </m:e>
+              </m:d>
+            </m:e>
+          </m:d>
+          <m:r>
+            <m:rPr>
+              <m:sty m:val="b"/>
+            </m:rPr>
+            <w:rPr>
+              <w:rStyle w:val="Textoennegrita"/>
+              <w:rFonts w:ascii="Cambria Math" w:hAnsi="Segoe UI" w:cs="Segoe UI"/>
+              <w:color w:val="000000"/>
+              <w:shd w:val="clear" w:color="auto" w:fill="FFFFFF"/>
+            </w:rPr>
+            <m:t>-</m:t>
+          </m:r>
+          <m:r>
+            <m:rPr>
+              <m:sty m:val="b"/>
+            </m:rPr>
+            <w:rPr>
+              <w:rStyle w:val="Textoennegrita"/>
+              <w:rFonts w:ascii="Cambria Math" w:hAnsi="Segoe UI" w:cs="Segoe UI"/>
+              <w:color w:val="000000"/>
+              <w:shd w:val="clear" w:color="auto" w:fill="FFFFFF"/>
+            </w:rPr>
+            <m:t>1</m:t>
+          </m:r>
+          <m:r>
+            <m:rPr>
+              <m:sty m:val="p"/>
+            </m:rPr>
+            <w:rPr>
+              <w:rFonts w:ascii="Cambria Math" w:hAnsi="Segoe UI" w:cs="Segoe UI"/>
+              <w:color w:val="000000"/>
+              <w:shd w:val="clear" w:color="auto" w:fill="FFFFFF"/>
+            </w:rPr>
+            <w:br/>
+          </m:r>
+        </m:oMath>
+      </m:oMathPara>
+    </w:p>
+    <w:p>
+      <w:pPr>
+        <w:rPr>
+          <w:rFonts w:eastAsiaTheme="minorEastAsia"/>
+          <w:b/>
+          <w:bCs/>
+          <w:color w:val="000000"/>
+          <w:shd w:val="clear" w:color="auto" w:fill="FFFFFF"/>
+        </w:rPr>
+      </w:pPr>
+      <w:r>
+        <w:rPr>
+          <w:rFonts w:eastAsiaTheme="minorEastAsia"/>
+          <w:b/>
+          <w:bCs/>
+          <w:color w:val="000000"/>
+          <w:shd w:val="clear" w:color="auto" w:fill="FFFFFF"/>
+        </w:rPr>
+        <w:t>Indicadores y donde conseguirlos</w:t>
+      </w:r>
+    </w:p>
+    <w:p>
+      <w:pPr>
+        <w:pStyle w:val="Prrafodelista"/>
+        <w:numPr>
+          <w:ilvl w:val="0"/>
+          <w:numId w:val="34"/>
+        </w:numPr>
+        <w:spacing w:line="256" w:lineRule="auto"/>
+        <w:rPr>
+          <w:rFonts w:eastAsiaTheme="minorEastAsia"/>
+          <w:color w:val="000000"/>
+          <w:shd w:val="clear" w:color="auto" w:fill="FFFFFF"/>
+        </w:rPr>
+      </w:pPr>
+      <w:r>
+        <w:rPr>
+          <w:rFonts w:eastAsiaTheme="minorEastAsia"/>
+          <w:color w:val="000000"/>
+          <w:shd w:val="clear" w:color="auto" w:fill="FFFFFF"/>
+        </w:rPr>
+        <w:t>Devaluación: grupobancolombia.com</w:t>
+      </w:r>
+    </w:p>
+    <w:p>
+      <w:pPr>
+        <w:pStyle w:val="Prrafodelista"/>
+        <w:numPr>
+          <w:ilvl w:val="0"/>
+          <w:numId w:val="34"/>
+        </w:numPr>
+        <w:spacing w:line="256" w:lineRule="auto"/>
+        <w:rPr>
+          <w:rFonts w:eastAsiaTheme="minorEastAsia"/>
+          <w:color w:val="000000"/>
+          <w:shd w:val="clear" w:color="auto" w:fill="FFFFFF"/>
+        </w:rPr>
+      </w:pPr>
+      <w:r>
+        <w:rPr>
+          <w:rFonts w:eastAsiaTheme="minorEastAsia"/>
+          <w:color w:val="000000"/>
+          <w:shd w:val="clear" w:color="auto" w:fill="FFFFFF"/>
+        </w:rPr>
+        <w:t>DTF: grupobancolombia.com</w:t>
+      </w:r>
+    </w:p>
+    <w:p>
+      <w:pPr>
+        <w:pStyle w:val="Prrafodelista"/>
+        <w:numPr>
+          <w:ilvl w:val="0"/>
+          <w:numId w:val="34"/>
+        </w:numPr>
+        <w:spacing w:line="256" w:lineRule="auto"/>
+        <w:rPr>
+          <w:rFonts w:eastAsiaTheme="minorEastAsia"/>
+          <w:color w:val="000000"/>
+          <w:shd w:val="clear" w:color="auto" w:fill="FFFFFF"/>
+        </w:rPr>
+      </w:pPr>
+      <w:r>
+        <w:rPr>
+          <w:rFonts w:eastAsiaTheme="minorEastAsia"/>
+          <w:color w:val="000000"/>
+          <w:shd w:val="clear" w:color="auto" w:fill="FFFFFF"/>
+        </w:rPr>
+        <w:t xml:space="preserve">Prime </w:t>
+      </w:r>
+      <w:proofErr w:type="spellStart"/>
+      <w:r>
+        <w:rPr>
+          <w:rFonts w:eastAsiaTheme="minorEastAsia"/>
+          <w:color w:val="000000"/>
+          <w:shd w:val="clear" w:color="auto" w:fill="FFFFFF"/>
+        </w:rPr>
+        <w:t>Rate</w:t>
+      </w:r>
+      <w:proofErr w:type="spellEnd"/>
+      <w:r>
+        <w:rPr>
+          <w:rFonts w:eastAsiaTheme="minorEastAsia"/>
+          <w:color w:val="000000"/>
+          <w:shd w:val="clear" w:color="auto" w:fill="FFFFFF"/>
+        </w:rPr>
+        <w:t>: forecasts.org</w:t>
+      </w:r>
+    </w:p>
+    <w:p>
+      <w:pPr>
+        <w:pStyle w:val="Prrafodelista"/>
+        <w:numPr>
+          <w:ilvl w:val="0"/>
+          <w:numId w:val="34"/>
+        </w:numPr>
+        <w:spacing w:line="256" w:lineRule="auto"/>
+        <w:rPr>
+          <w:rFonts w:eastAsiaTheme="minorEastAsia"/>
+          <w:color w:val="000000"/>
+          <w:shd w:val="clear" w:color="auto" w:fill="FFFFFF"/>
+        </w:rPr>
+      </w:pPr>
+      <w:r>
+        <w:rPr>
+          <w:rFonts w:eastAsiaTheme="minorEastAsia"/>
+          <w:color w:val="000000"/>
+          <w:shd w:val="clear" w:color="auto" w:fill="FFFFFF"/>
+        </w:rPr>
+        <w:t>Spread DTF: totoro.banrep.gov.co</w:t>
+      </w:r>
+    </w:p>
+    <w:p>
+      <w:pPr>
+        <w:pStyle w:val="Prrafodelista"/>
+        <w:numPr>
+          <w:ilvl w:val="0"/>
+          <w:numId w:val="34"/>
+        </w:numPr>
+        <w:spacing w:line="256" w:lineRule="auto"/>
+        <w:rPr>
+          <w:rFonts w:eastAsiaTheme="minorEastAsia"/>
+          <w:color w:val="000000"/>
+          <w:shd w:val="clear" w:color="auto" w:fill="FFFFFF"/>
+        </w:rPr>
+      </w:pPr>
+      <w:r>
+        <w:rPr>
+          <w:rFonts w:eastAsiaTheme="minorEastAsia"/>
+          <w:color w:val="000000"/>
+          <w:shd w:val="clear" w:color="auto" w:fill="FFFFFF"/>
+        </w:rPr>
+        <w:t>Spread PRIME: Encuesta</w:t>
+      </w:r>
+    </w:p>
+    <w:p>
+      <w:pPr>
+        <w:rPr>
+          <w:rFonts w:eastAsiaTheme="minorEastAsia"/>
+          <w:b/>
+          <w:bCs/>
+          <w:color w:val="000000"/>
+          <w:shd w:val="clear" w:color="auto" w:fill="FFFFFF"/>
+        </w:rPr>
+      </w:pPr>
+      <w:r>
+        <w:rPr>
+          <w:rFonts w:eastAsiaTheme="minorEastAsia"/>
+          <w:b/>
+          <w:bCs/>
+          <w:color w:val="000000"/>
+          <w:shd w:val="clear" w:color="auto" w:fill="FFFFFF"/>
+        </w:rPr>
+        <w:t>Ciclo de Caja y Administración de K de Trabajo</w:t>
+      </w:r>
+    </w:p>
+    <w:p>
+      <w:pPr>
+        <w:rPr>
+          <w:rFonts w:eastAsiaTheme="minorEastAsia"/>
+          <w:color w:val="000000"/>
+          <w:shd w:val="clear" w:color="auto" w:fill="FFFFFF"/>
+        </w:rPr>
+      </w:pPr>
+      <w:r>
+        <w:rPr>
+          <w:rFonts w:eastAsiaTheme="minorEastAsia"/>
+          <w:color w:val="000000"/>
+          <w:shd w:val="clear" w:color="auto" w:fill="FFFFFF"/>
+        </w:rPr>
+        <w:t>Tenemos 2 momentos: 1. Compra de Inventarios. 2. Cobro de la Venta de Inventarios.</w:t>
+      </w:r>
+    </w:p>
+    <w:p>
+      <w:pPr>
+        <w:rPr>
+          <w:rFonts w:eastAsiaTheme="minorEastAsia"/>
+          <w:color w:val="000000"/>
+          <w:shd w:val="clear" w:color="auto" w:fill="FFFFFF"/>
+        </w:rPr>
+      </w:pPr>
+      <w:r>
+        <w:rPr>
+          <w:rFonts w:eastAsiaTheme="minorEastAsia"/>
+          <w:color w:val="000000"/>
+          <w:shd w:val="clear" w:color="auto" w:fill="FFFFFF"/>
+        </w:rPr>
+        <w:lastRenderedPageBreak/>
+        <w:t xml:space="preserve">El tiempo que transcurre entre la compra de los inventarios y la venta de inventarios es el ciclo de inventarios. El tiempo que transcurre entre la venta de inventarios y el cobro de la venta de los inventarios es el ciclo de </w:t>
+      </w:r>
+      <w:proofErr w:type="spellStart"/>
+      <w:r>
+        <w:rPr>
+          <w:rFonts w:eastAsiaTheme="minorEastAsia"/>
+          <w:color w:val="000000"/>
+          <w:shd w:val="clear" w:color="auto" w:fill="FFFFFF"/>
+        </w:rPr>
+        <w:t>CxC</w:t>
+      </w:r>
+      <w:proofErr w:type="spellEnd"/>
+      <w:r>
+        <w:rPr>
+          <w:rFonts w:eastAsiaTheme="minorEastAsia"/>
+          <w:color w:val="000000"/>
+          <w:shd w:val="clear" w:color="auto" w:fill="FFFFFF"/>
+        </w:rPr>
+        <w:t>. La suma de ambos ciclos es el ciclo de la operación.</w:t>
+      </w:r>
+    </w:p>
+    <w:p>
+      <w:pPr>
+        <w:rPr>
+          <w:rFonts w:eastAsiaTheme="minorEastAsia"/>
+          <w:color w:val="000000"/>
+          <w:shd w:val="clear" w:color="auto" w:fill="FFFFFF"/>
+        </w:rPr>
+      </w:pPr>
+      <w:r>
+        <w:rPr>
+          <w:rFonts w:eastAsiaTheme="minorEastAsia"/>
+          <w:color w:val="000000"/>
+          <w:shd w:val="clear" w:color="auto" w:fill="FFFFFF"/>
+        </w:rPr>
+        <w:t xml:space="preserve">El tiempo que transcurre entre la compra de los inventarios y el pago de los inventarios es el ciclo de </w:t>
+      </w:r>
+      <w:proofErr w:type="spellStart"/>
+      <w:r>
+        <w:rPr>
+          <w:rFonts w:eastAsiaTheme="minorEastAsia"/>
+          <w:color w:val="000000"/>
+          <w:shd w:val="clear" w:color="auto" w:fill="FFFFFF"/>
+        </w:rPr>
+        <w:t>CxP</w:t>
+      </w:r>
+      <w:proofErr w:type="spellEnd"/>
+      <w:r>
+        <w:rPr>
+          <w:rFonts w:eastAsiaTheme="minorEastAsia"/>
+          <w:color w:val="000000"/>
+          <w:shd w:val="clear" w:color="auto" w:fill="FFFFFF"/>
+        </w:rPr>
+        <w:t xml:space="preserve">. El tiempo entre el pago y el cobro es el ciclo de caja. La suma de ambos ciclos debe ser el ciclo de la operación. </w:t>
+      </w:r>
+    </w:p>
+    <w:p>
+      <w:pPr>
+        <w:rPr>
+          <w:rFonts w:eastAsiaTheme="minorEastAsia"/>
+          <w:b/>
+          <w:bCs/>
         </w:rPr>
       </w:pPr>
     </w:p>
@@ -14780,6 +15386,119 @@
     </w:lvl>
   </w:abstractNum>
   <w:abstractNum w:abstractNumId="8" w15:restartNumberingAfterBreak="0">
+    <w:nsid w:val="1F8440EE"/>
+    <w:multiLevelType w:val="hybridMultilevel"/>
+    <w:tmpl w:val="3ABA6184"/>
+    <w:lvl w:ilvl="0" w:tplc="240A0001">
+      <w:start w:val="1"/>
+      <w:numFmt w:val="bullet"/>
+      <w:lvlText w:val=""/>
+      <w:lvlJc w:val="left"/>
+      <w:pPr>
+        <w:ind w:left="720" w:hanging="360"/>
+      </w:pPr>
+      <w:rPr>
+        <w:rFonts w:ascii="Symbol" w:hAnsi="Symbol" w:hint="default"/>
+      </w:rPr>
+    </w:lvl>
+    <w:lvl w:ilvl="1" w:tplc="240A0003">
+      <w:start w:val="1"/>
+      <w:numFmt w:val="bullet"/>
+      <w:lvlText w:val="o"/>
+      <w:lvlJc w:val="left"/>
+      <w:pPr>
+        <w:ind w:left="1440" w:hanging="360"/>
+      </w:pPr>
+      <w:rPr>
+        <w:rFonts w:ascii="Courier New" w:hAnsi="Courier New" w:cs="Courier New" w:hint="default"/>
+      </w:rPr>
+    </w:lvl>
+    <w:lvl w:ilvl="2" w:tplc="240A0005">
+      <w:start w:val="1"/>
+      <w:numFmt w:val="bullet"/>
+      <w:lvlText w:val=""/>
+      <w:lvlJc w:val="left"/>
+      <w:pPr>
+        <w:ind w:left="2160" w:hanging="360"/>
+      </w:pPr>
+      <w:rPr>
+        <w:rFonts w:ascii="Wingdings" w:hAnsi="Wingdings" w:hint="default"/>
+      </w:rPr>
+    </w:lvl>
+    <w:lvl w:ilvl="3" w:tplc="240A0001">
+      <w:start w:val="1"/>
+      <w:numFmt w:val="bullet"/>
+      <w:lvlText w:val=""/>
+      <w:lvlJc w:val="left"/>
+      <w:pPr>
+        <w:ind w:left="2880" w:hanging="360"/>
+      </w:pPr>
+      <w:rPr>
+        <w:rFonts w:ascii="Symbol" w:hAnsi="Symbol" w:hint="default"/>
+      </w:rPr>
+    </w:lvl>
+    <w:lvl w:ilvl="4" w:tplc="240A0003">
+      <w:start w:val="1"/>
+      <w:numFmt w:val="bullet"/>
+      <w:lvlText w:val="o"/>
+      <w:lvlJc w:val="left"/>
+      <w:pPr>
+        <w:ind w:left="3600" w:hanging="360"/>
+      </w:pPr>
+      <w:rPr>
+        <w:rFonts w:ascii="Courier New" w:hAnsi="Courier New" w:cs="Courier New" w:hint="default"/>
+      </w:rPr>
+    </w:lvl>
+    <w:lvl w:ilvl="5" w:tplc="240A0005">
+      <w:start w:val="1"/>
+      <w:numFmt w:val="bullet"/>
+      <w:lvlText w:val=""/>
+      <w:lvlJc w:val="left"/>
+      <w:pPr>
+        <w:ind w:left="4320" w:hanging="360"/>
+      </w:pPr>
+      <w:rPr>
+        <w:rFonts w:ascii="Wingdings" w:hAnsi="Wingdings" w:hint="default"/>
+      </w:rPr>
+    </w:lvl>
+    <w:lvl w:ilvl="6" w:tplc="240A0001">
+      <w:start w:val="1"/>
+      <w:numFmt w:val="bullet"/>
+      <w:lvlText w:val=""/>
+      <w:lvlJc w:val="left"/>
+      <w:pPr>
+        <w:ind w:left="5040" w:hanging="360"/>
+      </w:pPr>
+      <w:rPr>
+        <w:rFonts w:ascii="Symbol" w:hAnsi="Symbol" w:hint="default"/>
+      </w:rPr>
+    </w:lvl>
+    <w:lvl w:ilvl="7" w:tplc="240A0003">
+      <w:start w:val="1"/>
+      <w:numFmt w:val="bullet"/>
+      <w:lvlText w:val="o"/>
+      <w:lvlJc w:val="left"/>
+      <w:pPr>
+        <w:ind w:left="5760" w:hanging="360"/>
+      </w:pPr>
+      <w:rPr>
+        <w:rFonts w:ascii="Courier New" w:hAnsi="Courier New" w:cs="Courier New" w:hint="default"/>
+      </w:rPr>
+    </w:lvl>
+    <w:lvl w:ilvl="8" w:tplc="240A0005">
+      <w:start w:val="1"/>
+      <w:numFmt w:val="bullet"/>
+      <w:lvlText w:val=""/>
+      <w:lvlJc w:val="left"/>
+      <w:pPr>
+        <w:ind w:left="6480" w:hanging="360"/>
+      </w:pPr>
+      <w:rPr>
+        <w:rFonts w:ascii="Wingdings" w:hAnsi="Wingdings" w:hint="default"/>
+      </w:rPr>
+    </w:lvl>
+  </w:abstractNum>
+  <w:abstractNum w:abstractNumId="9" w15:restartNumberingAfterBreak="0">
     <w:nsid w:val="21E92DF1"/>
     <w:multiLevelType w:val="hybridMultilevel"/>
     <w:tmpl w:val="4E6E5668"/>
@@ -14892,7 +15611,7 @@
       </w:rPr>
     </w:lvl>
   </w:abstractNum>
-  <w:abstractNum w:abstractNumId="9" w15:restartNumberingAfterBreak="0">
+  <w:abstractNum w:abstractNumId="10" w15:restartNumberingAfterBreak="0">
     <w:nsid w:val="281C79FE"/>
     <w:multiLevelType w:val="hybridMultilevel"/>
     <w:tmpl w:val="CCC8C104"/>
@@ -14978,7 +15697,7 @@
       </w:pPr>
     </w:lvl>
   </w:abstractNum>
-  <w:abstractNum w:abstractNumId="10" w15:restartNumberingAfterBreak="0">
+  <w:abstractNum w:abstractNumId="11" w15:restartNumberingAfterBreak="0">
     <w:nsid w:val="29C10B75"/>
     <w:multiLevelType w:val="hybridMultilevel"/>
     <w:tmpl w:val="8B0A7EDC"/>
@@ -15091,7 +15810,7 @@
       </w:rPr>
     </w:lvl>
   </w:abstractNum>
-  <w:abstractNum w:abstractNumId="11" w15:restartNumberingAfterBreak="0">
+  <w:abstractNum w:abstractNumId="12" w15:restartNumberingAfterBreak="0">
     <w:nsid w:val="2D2E6D53"/>
     <w:multiLevelType w:val="hybridMultilevel"/>
     <w:tmpl w:val="B0680948"/>
@@ -15177,7 +15896,7 @@
       </w:pPr>
     </w:lvl>
   </w:abstractNum>
-  <w:abstractNum w:abstractNumId="12" w15:restartNumberingAfterBreak="0">
+  <w:abstractNum w:abstractNumId="13" w15:restartNumberingAfterBreak="0">
     <w:nsid w:val="2D2F24AE"/>
     <w:multiLevelType w:val="hybridMultilevel"/>
     <w:tmpl w:val="D1B84132"/>
@@ -15290,7 +16009,7 @@
       </w:rPr>
     </w:lvl>
   </w:abstractNum>
-  <w:abstractNum w:abstractNumId="13" w15:restartNumberingAfterBreak="0">
+  <w:abstractNum w:abstractNumId="14" w15:restartNumberingAfterBreak="0">
     <w:nsid w:val="2EAB0741"/>
     <w:multiLevelType w:val="hybridMultilevel"/>
     <w:tmpl w:val="7E005E78"/>
@@ -15403,7 +16122,7 @@
       </w:rPr>
     </w:lvl>
   </w:abstractNum>
-  <w:abstractNum w:abstractNumId="14" w15:restartNumberingAfterBreak="0">
+  <w:abstractNum w:abstractNumId="15" w15:restartNumberingAfterBreak="0">
     <w:nsid w:val="306960EE"/>
     <w:multiLevelType w:val="hybridMultilevel"/>
     <w:tmpl w:val="A5148E4C"/>
@@ -15516,7 +16235,7 @@
       </w:rPr>
     </w:lvl>
   </w:abstractNum>
-  <w:abstractNum w:abstractNumId="15" w15:restartNumberingAfterBreak="0">
+  <w:abstractNum w:abstractNumId="16" w15:restartNumberingAfterBreak="0">
     <w:nsid w:val="3BD063D4"/>
     <w:multiLevelType w:val="hybridMultilevel"/>
     <w:tmpl w:val="E36AD4B6"/>
@@ -15629,7 +16348,7 @@
       </w:rPr>
     </w:lvl>
   </w:abstractNum>
-  <w:abstractNum w:abstractNumId="16" w15:restartNumberingAfterBreak="0">
+  <w:abstractNum w:abstractNumId="17" w15:restartNumberingAfterBreak="0">
     <w:nsid w:val="3C6705B9"/>
     <w:multiLevelType w:val="hybridMultilevel"/>
     <w:tmpl w:val="611CCACC"/>
@@ -15742,7 +16461,7 @@
       </w:rPr>
     </w:lvl>
   </w:abstractNum>
-  <w:abstractNum w:abstractNumId="17" w15:restartNumberingAfterBreak="0">
+  <w:abstractNum w:abstractNumId="18" w15:restartNumberingAfterBreak="0">
     <w:nsid w:val="408872A8"/>
     <w:multiLevelType w:val="hybridMultilevel"/>
     <w:tmpl w:val="ED4C068E"/>
@@ -15828,7 +16547,7 @@
       </w:pPr>
     </w:lvl>
   </w:abstractNum>
-  <w:abstractNum w:abstractNumId="18" w15:restartNumberingAfterBreak="0">
+  <w:abstractNum w:abstractNumId="19" w15:restartNumberingAfterBreak="0">
     <w:nsid w:val="410F116C"/>
     <w:multiLevelType w:val="hybridMultilevel"/>
     <w:tmpl w:val="34561750"/>
@@ -15941,7 +16660,120 @@
       </w:rPr>
     </w:lvl>
   </w:abstractNum>
-  <w:abstractNum w:abstractNumId="19" w15:restartNumberingAfterBreak="0">
+  <w:abstractNum w:abstractNumId="20" w15:restartNumberingAfterBreak="0">
+    <w:nsid w:val="42D3657B"/>
+    <w:multiLevelType w:val="hybridMultilevel"/>
+    <w:tmpl w:val="D2883A92"/>
+    <w:lvl w:ilvl="0" w:tplc="240A0001">
+      <w:start w:val="1"/>
+      <w:numFmt w:val="bullet"/>
+      <w:lvlText w:val=""/>
+      <w:lvlJc w:val="left"/>
+      <w:pPr>
+        <w:ind w:left="720" w:hanging="360"/>
+      </w:pPr>
+      <w:rPr>
+        <w:rFonts w:ascii="Symbol" w:hAnsi="Symbol" w:hint="default"/>
+      </w:rPr>
+    </w:lvl>
+    <w:lvl w:ilvl="1" w:tplc="240A0003">
+      <w:start w:val="1"/>
+      <w:numFmt w:val="bullet"/>
+      <w:lvlText w:val="o"/>
+      <w:lvlJc w:val="left"/>
+      <w:pPr>
+        <w:ind w:left="1440" w:hanging="360"/>
+      </w:pPr>
+      <w:rPr>
+        <w:rFonts w:ascii="Courier New" w:hAnsi="Courier New" w:cs="Courier New" w:hint="default"/>
+      </w:rPr>
+    </w:lvl>
+    <w:lvl w:ilvl="2" w:tplc="240A0005">
+      <w:start w:val="1"/>
+      <w:numFmt w:val="bullet"/>
+      <w:lvlText w:val=""/>
+      <w:lvlJc w:val="left"/>
+      <w:pPr>
+        <w:ind w:left="2160" w:hanging="360"/>
+      </w:pPr>
+      <w:rPr>
+        <w:rFonts w:ascii="Wingdings" w:hAnsi="Wingdings" w:hint="default"/>
+      </w:rPr>
+    </w:lvl>
+    <w:lvl w:ilvl="3" w:tplc="240A0001">
+      <w:start w:val="1"/>
+      <w:numFmt w:val="bullet"/>
+      <w:lvlText w:val=""/>
+      <w:lvlJc w:val="left"/>
+      <w:pPr>
+        <w:ind w:left="2880" w:hanging="360"/>
+      </w:pPr>
+      <w:rPr>
+        <w:rFonts w:ascii="Symbol" w:hAnsi="Symbol" w:hint="default"/>
+      </w:rPr>
+    </w:lvl>
+    <w:lvl w:ilvl="4" w:tplc="240A0003">
+      <w:start w:val="1"/>
+      <w:numFmt w:val="bullet"/>
+      <w:lvlText w:val="o"/>
+      <w:lvlJc w:val="left"/>
+      <w:pPr>
+        <w:ind w:left="3600" w:hanging="360"/>
+      </w:pPr>
+      <w:rPr>
+        <w:rFonts w:ascii="Courier New" w:hAnsi="Courier New" w:cs="Courier New" w:hint="default"/>
+      </w:rPr>
+    </w:lvl>
+    <w:lvl w:ilvl="5" w:tplc="240A0005">
+      <w:start w:val="1"/>
+      <w:numFmt w:val="bullet"/>
+      <w:lvlText w:val=""/>
+      <w:lvlJc w:val="left"/>
+      <w:pPr>
+        <w:ind w:left="4320" w:hanging="360"/>
+      </w:pPr>
+      <w:rPr>
+        <w:rFonts w:ascii="Wingdings" w:hAnsi="Wingdings" w:hint="default"/>
+      </w:rPr>
+    </w:lvl>
+    <w:lvl w:ilvl="6" w:tplc="240A0001">
+      <w:start w:val="1"/>
+      <w:numFmt w:val="bullet"/>
+      <w:lvlText w:val=""/>
+      <w:lvlJc w:val="left"/>
+      <w:pPr>
+        <w:ind w:left="5040" w:hanging="360"/>
+      </w:pPr>
+      <w:rPr>
+        <w:rFonts w:ascii="Symbol" w:hAnsi="Symbol" w:hint="default"/>
+      </w:rPr>
+    </w:lvl>
+    <w:lvl w:ilvl="7" w:tplc="240A0003">
+      <w:start w:val="1"/>
+      <w:numFmt w:val="bullet"/>
+      <w:lvlText w:val="o"/>
+      <w:lvlJc w:val="left"/>
+      <w:pPr>
+        <w:ind w:left="5760" w:hanging="360"/>
+      </w:pPr>
+      <w:rPr>
+        <w:rFonts w:ascii="Courier New" w:hAnsi="Courier New" w:cs="Courier New" w:hint="default"/>
+      </w:rPr>
+    </w:lvl>
+    <w:lvl w:ilvl="8" w:tplc="240A0005">
+      <w:start w:val="1"/>
+      <w:numFmt w:val="bullet"/>
+      <w:lvlText w:val=""/>
+      <w:lvlJc w:val="left"/>
+      <w:pPr>
+        <w:ind w:left="6480" w:hanging="360"/>
+      </w:pPr>
+      <w:rPr>
+        <w:rFonts w:ascii="Wingdings" w:hAnsi="Wingdings" w:hint="default"/>
+      </w:rPr>
+    </w:lvl>
+  </w:abstractNum>
+  <w:abstractNum w:abstractNumId="21" w15:restartNumberingAfterBreak="0">
     <w:nsid w:val="471A6E77"/>
     <w:multiLevelType w:val="hybridMultilevel"/>
     <w:tmpl w:val="297E3692"/>
@@ -16054,7 +16886,7 @@
       </w:rPr>
     </w:lvl>
   </w:abstractNum>
-  <w:abstractNum w:abstractNumId="20" w15:restartNumberingAfterBreak="0">
+  <w:abstractNum w:abstractNumId="22" w15:restartNumberingAfterBreak="0">
     <w:nsid w:val="4B3A2607"/>
     <w:multiLevelType w:val="hybridMultilevel"/>
     <w:tmpl w:val="6A583FF8"/>
@@ -16167,7 +16999,7 @@
       </w:rPr>
     </w:lvl>
   </w:abstractNum>
-  <w:abstractNum w:abstractNumId="21" w15:restartNumberingAfterBreak="0">
+  <w:abstractNum w:abstractNumId="23" w15:restartNumberingAfterBreak="0">
     <w:nsid w:val="4C5E0310"/>
     <w:multiLevelType w:val="hybridMultilevel"/>
     <w:tmpl w:val="1BBAF3C0"/>
@@ -16280,7 +17112,7 @@
       </w:rPr>
     </w:lvl>
   </w:abstractNum>
-  <w:abstractNum w:abstractNumId="22" w15:restartNumberingAfterBreak="0">
+  <w:abstractNum w:abstractNumId="24" w15:restartNumberingAfterBreak="0">
     <w:nsid w:val="507E3B03"/>
     <w:multiLevelType w:val="hybridMultilevel"/>
     <w:tmpl w:val="23B67748"/>
@@ -16366,7 +17198,7 @@
       </w:pPr>
     </w:lvl>
   </w:abstractNum>
-  <w:abstractNum w:abstractNumId="23" w15:restartNumberingAfterBreak="0">
+  <w:abstractNum w:abstractNumId="25" w15:restartNumberingAfterBreak="0">
     <w:nsid w:val="52AA0C1F"/>
     <w:multiLevelType w:val="hybridMultilevel"/>
     <w:tmpl w:val="54DC031C"/>
@@ -16479,7 +17311,7 @@
       </w:rPr>
     </w:lvl>
   </w:abstractNum>
-  <w:abstractNum w:abstractNumId="24" w15:restartNumberingAfterBreak="0">
+  <w:abstractNum w:abstractNumId="26" w15:restartNumberingAfterBreak="0">
     <w:nsid w:val="575C3675"/>
     <w:multiLevelType w:val="hybridMultilevel"/>
     <w:tmpl w:val="7C821894"/>
@@ -16592,7 +17424,7 @@
       </w:rPr>
     </w:lvl>
   </w:abstractNum>
-  <w:abstractNum w:abstractNumId="25" w15:restartNumberingAfterBreak="0">
+  <w:abstractNum w:abstractNumId="27" w15:restartNumberingAfterBreak="0">
     <w:nsid w:val="61A25216"/>
     <w:multiLevelType w:val="hybridMultilevel"/>
     <w:tmpl w:val="94122162"/>
@@ -16678,7 +17510,7 @@
       </w:pPr>
     </w:lvl>
   </w:abstractNum>
-  <w:abstractNum w:abstractNumId="26" w15:restartNumberingAfterBreak="0">
+  <w:abstractNum w:abstractNumId="28" w15:restartNumberingAfterBreak="0">
     <w:nsid w:val="646C51A5"/>
     <w:multiLevelType w:val="hybridMultilevel"/>
     <w:tmpl w:val="E6D062FA"/>
@@ -16764,7 +17596,7 @@
       </w:pPr>
     </w:lvl>
   </w:abstractNum>
-  <w:abstractNum w:abstractNumId="27" w15:restartNumberingAfterBreak="0">
+  <w:abstractNum w:abstractNumId="29" w15:restartNumberingAfterBreak="0">
     <w:nsid w:val="6B0E491D"/>
     <w:multiLevelType w:val="hybridMultilevel"/>
     <w:tmpl w:val="FDF8A2CA"/>
@@ -16877,7 +17709,7 @@
       </w:rPr>
     </w:lvl>
   </w:abstractNum>
-  <w:abstractNum w:abstractNumId="28" w15:restartNumberingAfterBreak="0">
+  <w:abstractNum w:abstractNumId="30" w15:restartNumberingAfterBreak="0">
     <w:nsid w:val="71186721"/>
     <w:multiLevelType w:val="hybridMultilevel"/>
     <w:tmpl w:val="63D2E76A"/>
@@ -16990,7 +17822,7 @@
       </w:rPr>
     </w:lvl>
   </w:abstractNum>
-  <w:abstractNum w:abstractNumId="29" w15:restartNumberingAfterBreak="0">
+  <w:abstractNum w:abstractNumId="31" w15:restartNumberingAfterBreak="0">
     <w:nsid w:val="745F2B0F"/>
     <w:multiLevelType w:val="hybridMultilevel"/>
     <w:tmpl w:val="CE60DC84"/>
@@ -17103,7 +17935,7 @@
       </w:rPr>
     </w:lvl>
   </w:abstractNum>
-  <w:abstractNum w:abstractNumId="30" w15:restartNumberingAfterBreak="0">
+  <w:abstractNum w:abstractNumId="32" w15:restartNumberingAfterBreak="0">
     <w:nsid w:val="7FAB148A"/>
     <w:multiLevelType w:val="hybridMultilevel"/>
     <w:tmpl w:val="567A116E"/>
@@ -17216,7 +18048,7 @@
       </w:rPr>
     </w:lvl>
   </w:abstractNum>
-  <w:abstractNum w:abstractNumId="31" w15:restartNumberingAfterBreak="0">
+  <w:abstractNum w:abstractNumId="33" w15:restartNumberingAfterBreak="0">
     <w:nsid w:val="7FD57299"/>
     <w:multiLevelType w:val="hybridMultilevel"/>
     <w:tmpl w:val="2B583FB8"/>
@@ -17306,88 +18138,88 @@
     </w:lvl>
   </w:abstractNum>
   <w:num w:numId="1" w16cid:durableId="144321561">
-    <w:abstractNumId w:val="30"/>
+    <w:abstractNumId w:val="32"/>
   </w:num>
   <w:num w:numId="2" w16cid:durableId="375550626">
-    <w:abstractNumId w:val="27"/>
+    <w:abstractNumId w:val="29"/>
   </w:num>
   <w:num w:numId="3" w16cid:durableId="1454178972">
-    <w:abstractNumId w:val="19"/>
+    <w:abstractNumId w:val="21"/>
   </w:num>
   <w:num w:numId="4" w16cid:durableId="920673221">
-    <w:abstractNumId w:val="20"/>
+    <w:abstractNumId w:val="22"/>
   </w:num>
   <w:num w:numId="5" w16cid:durableId="1286305585">
     <w:abstractNumId w:val="5"/>
   </w:num>
   <w:num w:numId="6" w16cid:durableId="711342763">
-    <w:abstractNumId w:val="29"/>
+    <w:abstractNumId w:val="31"/>
   </w:num>
   <w:num w:numId="7" w16cid:durableId="1516307329">
-    <w:abstractNumId w:val="8"/>
+    <w:abstractNumId w:val="9"/>
   </w:num>
   <w:num w:numId="8" w16cid:durableId="1825587972">
+    <w:abstractNumId w:val="16"/>
+  </w:num>
+  <w:num w:numId="9" w16cid:durableId="1867060743">
     <w:abstractNumId w:val="15"/>
   </w:num>
-  <w:num w:numId="9" w16cid:durableId="1867060743">
-    <w:abstractNumId w:val="14"/>
-  </w:num>
   <w:num w:numId="10" w16cid:durableId="1927642692">
-    <w:abstractNumId w:val="24"/>
+    <w:abstractNumId w:val="26"/>
   </w:num>
   <w:num w:numId="11" w16cid:durableId="1466122559">
-    <w:abstractNumId w:val="17"/>
+    <w:abstractNumId w:val="18"/>
   </w:num>
   <w:num w:numId="12" w16cid:durableId="712466951">
     <w:abstractNumId w:val="1"/>
   </w:num>
   <w:num w:numId="13" w16cid:durableId="1644430283">
+    <w:abstractNumId w:val="14"/>
+  </w:num>
+  <w:num w:numId="14" w16cid:durableId="1306859095">
     <w:abstractNumId w:val="13"/>
   </w:num>
-  <w:num w:numId="14" w16cid:durableId="1306859095">
-    <w:abstractNumId w:val="12"/>
-  </w:num>
   <w:num w:numId="15" w16cid:durableId="1168133710">
-    <w:abstractNumId w:val="21"/>
+    <w:abstractNumId w:val="23"/>
   </w:num>
   <w:num w:numId="16" w16cid:durableId="1691371927">
-    <w:abstractNumId w:val="28"/>
+    <w:abstractNumId w:val="30"/>
   </w:num>
   <w:num w:numId="17" w16cid:durableId="695275668">
-    <w:abstractNumId w:val="16"/>
+    <w:abstractNumId w:val="17"/>
   </w:num>
   <w:num w:numId="18" w16cid:durableId="1279919139">
-    <w:abstractNumId w:val="22"/>
+    <w:abstractNumId w:val="24"/>
   </w:num>
   <w:num w:numId="19" w16cid:durableId="1966543343">
-    <w:abstractNumId w:val="9"/>
+    <w:abstractNumId w:val="10"/>
   </w:num>
   <w:num w:numId="20" w16cid:durableId="2035299806">
-    <w:abstractNumId w:val="23"/>
+    <w:abstractNumId w:val="25"/>
   </w:num>
   <w:num w:numId="21" w16cid:durableId="397438637">
-    <w:abstractNumId w:val="18"/>
+    <w:abstractNumId w:val="19"/>
   </w:num>
   <w:num w:numId="22" w16cid:durableId="1647323201">
     <w:abstractNumId w:val="3"/>
   </w:num>
   <w:num w:numId="23" w16cid:durableId="920791651">
-    <w:abstractNumId w:val="26"/>
+    <w:abstractNumId w:val="28"/>
   </w:num>
   <w:num w:numId="24" w16cid:durableId="585260534">
-    <w:abstractNumId w:val="25"/>
+    <w:abstractNumId w:val="27"/>
   </w:num>
   <w:num w:numId="25" w16cid:durableId="1556235112">
-    <w:abstractNumId w:val="10"/>
+    <w:abstractNumId w:val="11"/>
   </w:num>
   <w:num w:numId="26" w16cid:durableId="867766172">
     <w:abstractNumId w:val="7"/>
   </w:num>
   <w:num w:numId="27" w16cid:durableId="1005475219">
-    <w:abstractNumId w:val="11"/>
+    <w:abstractNumId w:val="12"/>
   </w:num>
   <w:num w:numId="28" w16cid:durableId="89397179">
-    <w:abstractNumId w:val="31"/>
+    <w:abstractNumId w:val="33"/>
   </w:num>
   <w:num w:numId="29" w16cid:durableId="897474538">
     <w:abstractNumId w:val="6"/>
@@ -17400,6 +18232,30 @@
   </w:num>
   <w:num w:numId="32" w16cid:durableId="1031150433">
     <w:abstractNumId w:val="2"/>
+  </w:num>
+  <w:num w:numId="33" w16cid:durableId="452528683">
+    <w:abstractNumId w:val="20"/>
+    <w:lvlOverride w:ilvl="0"/>
+    <w:lvlOverride w:ilvl="1"/>
+    <w:lvlOverride w:ilvl="2"/>
+    <w:lvlOverride w:ilvl="3"/>
+    <w:lvlOverride w:ilvl="4"/>
+    <w:lvlOverride w:ilvl="5"/>
+    <w:lvlOverride w:ilvl="6"/>
+    <w:lvlOverride w:ilvl="7"/>
+    <w:lvlOverride w:ilvl="8"/>
+  </w:num>
+  <w:num w:numId="34" w16cid:durableId="1029525829">
+    <w:abstractNumId w:val="8"/>
+    <w:lvlOverride w:ilvl="0"/>
+    <w:lvlOverride w:ilvl="1"/>
+    <w:lvlOverride w:ilvl="2"/>
+    <w:lvlOverride w:ilvl="3"/>
+    <w:lvlOverride w:ilvl="4"/>
+    <w:lvlOverride w:ilvl="5"/>
+    <w:lvlOverride w:ilvl="6"/>
+    <w:lvlOverride w:ilvl="7"/>
+    <w:lvlOverride w:ilvl="8"/>
   </w:num>
 </w:numbering>
 </file>
@@ -17895,6 +18751,17 @@
     <w:uiPriority w:val="99"/>
     <w:rsid w:val="00EA28D5"/>
   </w:style>
+  <w:style w:type="character" w:styleId="Textoennegrita">
+    <w:name w:val="Strong"/>
+    <w:basedOn w:val="Fuentedeprrafopredeter"/>
+    <w:uiPriority w:val="22"/>
+    <w:qFormat/>
+    <w:rsid w:val="00456E93"/>
+    <w:rPr>
+      <w:b/>
+      <w:bCs/>
+    </w:rPr>
+  </w:style>
 </w:styles>
 </file>
 

</xml_diff>